<commit_message>
updated syllabus, added artcenter format syllabus
</commit_message>
<xml_diff>
--- a/syllabus_HSCI_232_anderson_15FA_091315.docx
+++ b/syllabus_HSCI_232_anderson_15FA_091315.docx
@@ -222,7 +222,6 @@
                 <w:szCs w:val="16"/>
               </w:rPr>
             </w:pPr>
-            <w:proofErr w:type="gramStart"/>
             <w:r>
               <w:rPr>
                 <w:rFonts w:ascii="Tahoma" w:hAnsi="Tahoma"/>
@@ -230,17 +229,7 @@
                 <w:sz w:val="16"/>
                 <w:szCs w:val="16"/>
               </w:rPr>
-              <w:t>section</w:t>
-            </w:r>
-            <w:proofErr w:type="gramEnd"/>
-            <w:r>
-              <w:rPr>
-                <w:rFonts w:ascii="Tahoma" w:hAnsi="Tahoma"/>
-                <w:b/>
-                <w:sz w:val="16"/>
-                <w:szCs w:val="16"/>
-              </w:rPr>
-              <w:t xml:space="preserve"> </w:t>
+              <w:t xml:space="preserve">section </w:t>
             </w:r>
             <w:r>
               <w:rPr>
@@ -298,7 +287,6 @@
                 <w:szCs w:val="16"/>
               </w:rPr>
             </w:pPr>
-            <w:bookmarkStart w:id="0" w:name="_GoBack" w:colFirst="2" w:colLast="2"/>
             <w:r>
               <w:rPr>
                 <w:rFonts w:ascii="Tahoma" w:hAnsi="Tahoma"/>
@@ -418,81 +406,6 @@
               </w:rPr>
               <w:t xml:space="preserve"> 15</w:t>
             </w:r>
-          </w:p>
-        </w:tc>
-      </w:tr>
-      <w:bookmarkEnd w:id="0"/>
-      <w:tr>
-        <w:trPr>
-          <w:trHeight w:val="377"/>
-        </w:trPr>
-        <w:tc>
-          <w:tcPr>
-            <w:tcW w:w="2088" w:type="dxa"/>
-            <w:vMerge/>
-            <w:vAlign w:val="center"/>
-          </w:tcPr>
-          <w:p>
-            <w:pPr>
-              <w:rPr>
-                <w:rFonts w:ascii="Tahoma" w:hAnsi="Tahoma"/>
-                <w:sz w:val="16"/>
-                <w:szCs w:val="16"/>
-              </w:rPr>
-            </w:pPr>
-          </w:p>
-        </w:tc>
-        <w:tc>
-          <w:tcPr>
-            <w:tcW w:w="2070" w:type="dxa"/>
-            <w:shd w:val="clear" w:color="auto" w:fill="FFFFFF" w:themeFill="background1"/>
-            <w:vAlign w:val="center"/>
-          </w:tcPr>
-          <w:p>
-            <w:pPr>
-              <w:rPr>
-                <w:rFonts w:ascii="Tahoma" w:hAnsi="Tahoma"/>
-                <w:sz w:val="16"/>
-                <w:szCs w:val="16"/>
-              </w:rPr>
-            </w:pPr>
-            <w:r>
-              <w:rPr>
-                <w:rFonts w:ascii="Tahoma" w:hAnsi="Tahoma"/>
-                <w:sz w:val="16"/>
-                <w:szCs w:val="16"/>
-              </w:rPr>
-              <w:t>Contact information</w:t>
-            </w:r>
-          </w:p>
-        </w:tc>
-        <w:tc>
-          <w:tcPr>
-            <w:tcW w:w="5130" w:type="dxa"/>
-            <w:gridSpan w:val="3"/>
-            <w:shd w:val="clear" w:color="auto" w:fill="FFFFFF" w:themeFill="background1"/>
-            <w:vAlign w:val="center"/>
-          </w:tcPr>
-          <w:p>
-            <w:pPr>
-              <w:rPr>
-                <w:rFonts w:ascii="Tahoma" w:hAnsi="Tahoma"/>
-                <w:b/>
-                <w:sz w:val="16"/>
-                <w:szCs w:val="16"/>
-              </w:rPr>
-            </w:pPr>
-            <w:proofErr w:type="gramStart"/>
-            <w:r>
-              <w:rPr>
-                <w:rFonts w:ascii="Tahoma" w:hAnsi="Tahoma"/>
-                <w:b/>
-                <w:sz w:val="16"/>
-                <w:szCs w:val="16"/>
-              </w:rPr>
-              <w:t>casey.anderson@artcenter.edu</w:t>
-            </w:r>
-            <w:proofErr w:type="gramEnd"/>
           </w:p>
         </w:tc>
       </w:tr>
@@ -536,6 +449,78 @@
                 <w:sz w:val="16"/>
                 <w:szCs w:val="16"/>
               </w:rPr>
+              <w:t>Contact information</w:t>
+            </w:r>
+          </w:p>
+        </w:tc>
+        <w:tc>
+          <w:tcPr>
+            <w:tcW w:w="5130" w:type="dxa"/>
+            <w:gridSpan w:val="3"/>
+            <w:shd w:val="clear" w:color="auto" w:fill="FFFFFF" w:themeFill="background1"/>
+            <w:vAlign w:val="center"/>
+          </w:tcPr>
+          <w:p>
+            <w:pPr>
+              <w:rPr>
+                <w:rFonts w:ascii="Tahoma" w:hAnsi="Tahoma"/>
+                <w:b/>
+                <w:sz w:val="16"/>
+                <w:szCs w:val="16"/>
+              </w:rPr>
+            </w:pPr>
+            <w:r>
+              <w:rPr>
+                <w:rFonts w:ascii="Tahoma" w:hAnsi="Tahoma"/>
+                <w:b/>
+                <w:sz w:val="16"/>
+                <w:szCs w:val="16"/>
+              </w:rPr>
+              <w:t>casey.anderson@artcenter.edu</w:t>
+            </w:r>
+          </w:p>
+        </w:tc>
+      </w:tr>
+      <w:tr>
+        <w:trPr>
+          <w:trHeight w:val="377"/>
+        </w:trPr>
+        <w:tc>
+          <w:tcPr>
+            <w:tcW w:w="2088" w:type="dxa"/>
+            <w:vMerge/>
+            <w:vAlign w:val="center"/>
+          </w:tcPr>
+          <w:p>
+            <w:pPr>
+              <w:rPr>
+                <w:rFonts w:ascii="Tahoma" w:hAnsi="Tahoma"/>
+                <w:sz w:val="16"/>
+                <w:szCs w:val="16"/>
+              </w:rPr>
+            </w:pPr>
+          </w:p>
+        </w:tc>
+        <w:tc>
+          <w:tcPr>
+            <w:tcW w:w="2070" w:type="dxa"/>
+            <w:shd w:val="clear" w:color="auto" w:fill="FFFFFF" w:themeFill="background1"/>
+            <w:vAlign w:val="center"/>
+          </w:tcPr>
+          <w:p>
+            <w:pPr>
+              <w:rPr>
+                <w:rFonts w:ascii="Tahoma" w:hAnsi="Tahoma"/>
+                <w:sz w:val="16"/>
+                <w:szCs w:val="16"/>
+              </w:rPr>
+            </w:pPr>
+            <w:r>
+              <w:rPr>
+                <w:rFonts w:ascii="Tahoma" w:hAnsi="Tahoma"/>
+                <w:sz w:val="16"/>
+                <w:szCs w:val="16"/>
+              </w:rPr>
               <w:t>Office hours</w:t>
             </w:r>
           </w:p>
@@ -632,25 +617,7 @@
                 <w:sz w:val="16"/>
                 <w:szCs w:val="16"/>
               </w:rPr>
-              <w:t xml:space="preserve">This project-oriented class leads students through three open-ended, small-to-mid-scale design briefs in the context of the </w:t>
-            </w:r>
-            <w:proofErr w:type="spellStart"/>
-            <w:r>
-              <w:rPr>
-                <w:rFonts w:ascii="Tahoma" w:hAnsi="Tahoma" w:cs="Verdana"/>
-                <w:sz w:val="16"/>
-                <w:szCs w:val="16"/>
-              </w:rPr>
-              <w:t>Arduino</w:t>
-            </w:r>
-            <w:proofErr w:type="spellEnd"/>
-            <w:r>
-              <w:rPr>
-                <w:rFonts w:ascii="Tahoma" w:hAnsi="Tahoma" w:cs="Verdana"/>
-                <w:sz w:val="16"/>
-                <w:szCs w:val="16"/>
-              </w:rPr>
-              <w:t xml:space="preserve"> development environment. Students will explore interaction, environmental/ambient sensing strategies, and more complex digital electronics systems as a means to increase their understanding of contemporary approaches to electronics and computation. Simultaneously, students will learn strategies for seeing a project through from ideation to completion. Regular critiques will provide an opportunity for students to share their individual research with their colleagues as well as receive direct feedback from the instructor.</w:t>
+              <w:t>This project-oriented class leads students through three open-ended, small-to-mid-scale design briefs in the context of the Arduino development environment. Students will explore interaction, environmental/ambient sensing strategies, and more complex digital electronics systems as a means to increase their understanding of contemporary approaches to electronics and computation. Simultaneously, students will learn strategies for seeing a project through from ideation to completion. Regular critiques will provide an opportunity for students to share their individual research with their colleagues as well as receive direct feedback from the instructor.</w:t>
             </w:r>
           </w:p>
           <w:p>
@@ -728,7 +695,23 @@
                 <w:sz w:val="16"/>
                 <w:szCs w:val="16"/>
               </w:rPr>
-              <w:t>Students in CD2 will be able to:</w:t>
+              <w:t xml:space="preserve">Students in </w:t>
+            </w:r>
+            <w:r>
+              <w:rPr>
+                <w:rFonts w:ascii="Tahoma" w:hAnsi="Tahoma" w:cs="Verdana"/>
+                <w:sz w:val="16"/>
+                <w:szCs w:val="16"/>
+              </w:rPr>
+              <w:t>Physical Computing 2</w:t>
+            </w:r>
+            <w:r>
+              <w:rPr>
+                <w:rFonts w:ascii="Tahoma" w:hAnsi="Tahoma" w:cs="Verdana"/>
+                <w:sz w:val="16"/>
+                <w:szCs w:val="16"/>
+              </w:rPr>
+              <w:t xml:space="preserve"> will be able to:</w:t>
             </w:r>
             <w:r>
               <w:rPr>
@@ -744,145 +727,80 @@
                 <w:sz w:val="16"/>
                 <w:szCs w:val="16"/>
               </w:rPr>
-              <w:t xml:space="preserve">(CLO 1) </w:t>
-            </w:r>
-            <w:r>
-              <w:rPr>
-                <w:rFonts w:ascii="Tahoma" w:hAnsi="Tahoma" w:cs="Verdana"/>
-                <w:sz w:val="16"/>
-                <w:szCs w:val="16"/>
-              </w:rPr>
-              <w:t>Construct m</w:t>
-            </w:r>
-            <w:r>
-              <w:rPr>
-                <w:rFonts w:ascii="Tahoma" w:hAnsi="Tahoma" w:cs="Verdana"/>
-                <w:sz w:val="16"/>
-                <w:szCs w:val="16"/>
-              </w:rPr>
-              <w:t>essages</w:t>
-            </w:r>
-            <w:r>
-              <w:rPr>
-                <w:rFonts w:ascii="Tahoma" w:hAnsi="Tahoma" w:cs="Verdana"/>
-                <w:sz w:val="16"/>
-                <w:szCs w:val="16"/>
-              </w:rPr>
-              <w:t xml:space="preserve"> in different and mixed contexts</w:t>
-            </w:r>
-            <w:r>
-              <w:rPr>
-                <w:rFonts w:ascii="Tahoma" w:hAnsi="Tahoma" w:cs="Verdana"/>
-                <w:sz w:val="16"/>
-                <w:szCs w:val="16"/>
-              </w:rPr>
-              <w:t>, (CLO 2) Use research as a catalyst for ideas, (CLO 3)</w:t>
-            </w:r>
-            <w:r>
-              <w:rPr>
-                <w:rFonts w:ascii="Tahoma" w:hAnsi="Tahoma" w:cs="Verdana"/>
-                <w:sz w:val="16"/>
-                <w:szCs w:val="16"/>
-              </w:rPr>
-              <w:t xml:space="preserve"> </w:t>
-            </w:r>
-            <w:r>
-              <w:rPr>
-                <w:rFonts w:ascii="Tahoma" w:hAnsi="Tahoma" w:cs="Verdana"/>
-                <w:sz w:val="16"/>
-                <w:szCs w:val="16"/>
-              </w:rPr>
-              <w:t>Design with understanding of content, audience, and context, (CLO 4)</w:t>
-            </w:r>
-            <w:r>
-              <w:rPr>
-                <w:rFonts w:ascii="Tahoma" w:hAnsi="Tahoma" w:cs="Verdana"/>
-                <w:sz w:val="16"/>
-                <w:szCs w:val="16"/>
-              </w:rPr>
-              <w:t xml:space="preserve"> Use</w:t>
-            </w:r>
-            <w:r>
-              <w:rPr>
-                <w:rFonts w:ascii="Tahoma" w:hAnsi="Tahoma" w:cs="Verdana"/>
-                <w:sz w:val="16"/>
-                <w:szCs w:val="16"/>
-              </w:rPr>
-              <w:t xml:space="preserve"> </w:t>
-            </w:r>
-            <w:r>
-              <w:rPr>
-                <w:rFonts w:ascii="Tahoma" w:hAnsi="Tahoma" w:cs="Verdana"/>
-                <w:sz w:val="16"/>
-                <w:szCs w:val="16"/>
-              </w:rPr>
-              <w:t>graphic d</w:t>
-            </w:r>
-            <w:r>
-              <w:rPr>
-                <w:rFonts w:ascii="Tahoma" w:hAnsi="Tahoma" w:cs="Verdana"/>
-                <w:sz w:val="16"/>
-                <w:szCs w:val="16"/>
-              </w:rPr>
-              <w:t>evices</w:t>
-            </w:r>
-            <w:r>
-              <w:rPr>
-                <w:rFonts w:ascii="Tahoma" w:hAnsi="Tahoma" w:cs="Verdana"/>
-                <w:sz w:val="16"/>
-                <w:szCs w:val="16"/>
-              </w:rPr>
-              <w:t xml:space="preserve"> including color and simple grids</w:t>
-            </w:r>
-            <w:r>
-              <w:rPr>
-                <w:rFonts w:ascii="Tahoma" w:hAnsi="Tahoma" w:cs="Verdana"/>
-                <w:sz w:val="16"/>
-                <w:szCs w:val="16"/>
-              </w:rPr>
-              <w:t>, and (CLO 5)</w:t>
-            </w:r>
-            <w:r>
-              <w:rPr>
-                <w:rFonts w:ascii="Tahoma" w:hAnsi="Tahoma" w:cs="Verdana"/>
-                <w:sz w:val="16"/>
-                <w:szCs w:val="16"/>
-              </w:rPr>
-              <w:t xml:space="preserve"> </w:t>
-            </w:r>
-            <w:r>
-              <w:rPr>
-                <w:rFonts w:ascii="Tahoma" w:hAnsi="Tahoma" w:cs="Verdana"/>
-                <w:sz w:val="16"/>
-                <w:szCs w:val="16"/>
-              </w:rPr>
-              <w:t>Conduct an a</w:t>
-            </w:r>
-            <w:r>
-              <w:rPr>
-                <w:rFonts w:ascii="Tahoma" w:hAnsi="Tahoma" w:cs="Verdana"/>
-                <w:sz w:val="16"/>
-                <w:szCs w:val="16"/>
-              </w:rPr>
-              <w:t>nalysis</w:t>
-            </w:r>
-            <w:r>
-              <w:rPr>
-                <w:rFonts w:ascii="Tahoma" w:hAnsi="Tahoma" w:cs="Verdana"/>
-                <w:sz w:val="16"/>
-                <w:szCs w:val="16"/>
-              </w:rPr>
-              <w:t xml:space="preserve"> of audience reaction communication success.</w:t>
-            </w:r>
-          </w:p>
-          <w:p>
-            <w:pPr>
-              <w:rPr>
-                <w:rFonts w:ascii="Tahoma" w:hAnsi="Tahoma" w:cs="Verdana"/>
-                <w:sz w:val="16"/>
-                <w:szCs w:val="16"/>
-              </w:rPr>
-            </w:pPr>
+              <w:t>(CLO 1)</w:t>
+            </w:r>
+            <w:r>
+              <w:rPr>
+                <w:rFonts w:ascii="Tahoma" w:hAnsi="Tahoma" w:cs="Verdana"/>
+                <w:sz w:val="16"/>
+                <w:szCs w:val="16"/>
+              </w:rPr>
+              <w:t xml:space="preserve"> construct simple circuits and otherwise interface with</w:t>
+            </w:r>
+            <w:r>
+              <w:rPr>
+                <w:rFonts w:ascii="Tahoma" w:hAnsi="Tahoma" w:cs="Verdana"/>
+                <w:sz w:val="16"/>
+                <w:szCs w:val="16"/>
+              </w:rPr>
+              <w:t xml:space="preserve"> electronics, (CLO 2) </w:t>
+            </w:r>
+            <w:r>
+              <w:rPr>
+                <w:rFonts w:ascii="Tahoma" w:hAnsi="Tahoma" w:cs="Verdana"/>
+                <w:sz w:val="16"/>
+                <w:szCs w:val="16"/>
+              </w:rPr>
+              <w:t>learn and explore the basic principles of software design</w:t>
+            </w:r>
+            <w:r>
+              <w:rPr>
+                <w:rFonts w:ascii="Tahoma" w:hAnsi="Tahoma" w:cs="Verdana"/>
+                <w:sz w:val="16"/>
+                <w:szCs w:val="16"/>
+              </w:rPr>
+              <w:t xml:space="preserve">, (CLO 3) </w:t>
+            </w:r>
+            <w:r>
+              <w:rPr>
+                <w:rFonts w:ascii="Tahoma" w:hAnsi="Tahoma" w:cs="Verdana"/>
+                <w:sz w:val="16"/>
+                <w:szCs w:val="16"/>
+              </w:rPr>
+              <w:t>articulate and prototype experiences or devices that demonstrate effective and creative</w:t>
+            </w:r>
+            <w:r>
+              <w:rPr>
+                <w:rFonts w:ascii="Tahoma" w:hAnsi="Tahoma" w:cs="Verdana"/>
+                <w:sz w:val="16"/>
+                <w:szCs w:val="16"/>
+              </w:rPr>
+              <w:t xml:space="preserve"> author</w:t>
+            </w:r>
+            <w:r>
+              <w:rPr>
+                <w:rFonts w:ascii="Tahoma" w:hAnsi="Tahoma" w:cs="Verdana"/>
+                <w:sz w:val="16"/>
+                <w:szCs w:val="16"/>
+              </w:rPr>
+              <w:t>ship</w:t>
+            </w:r>
+            <w:r>
+              <w:rPr>
+                <w:rFonts w:ascii="Tahoma" w:hAnsi="Tahoma" w:cs="Verdana"/>
+                <w:sz w:val="16"/>
+                <w:szCs w:val="16"/>
+              </w:rPr>
+              <w:t xml:space="preserve"> with Technology in an Art and Design context, and (CLO 4)</w:t>
+            </w:r>
+            <w:r>
+              <w:rPr>
+                <w:rFonts w:ascii="Tahoma" w:hAnsi="Tahoma" w:cs="Verdana"/>
+                <w:sz w:val="16"/>
+                <w:szCs w:val="16"/>
+              </w:rPr>
+              <w:t xml:space="preserve"> become more familiar with the process of taking a project using the technology from ideation to fabrication.</w:t>
+            </w:r>
           </w:p>
           <w:p>
             <w:pPr>
@@ -896,6 +814,24 @@
         </w:tc>
       </w:tr>
     </w:tbl>
+    <w:p>
+      <w:pPr>
+        <w:rPr>
+          <w:rFonts w:ascii="Tahoma" w:hAnsi="Tahoma"/>
+          <w:sz w:val="16"/>
+          <w:szCs w:val="16"/>
+        </w:rPr>
+      </w:pPr>
+    </w:p>
+    <w:p>
+      <w:pPr>
+        <w:rPr>
+          <w:rFonts w:ascii="Tahoma" w:hAnsi="Tahoma"/>
+          <w:sz w:val="16"/>
+          <w:szCs w:val="16"/>
+        </w:rPr>
+      </w:pPr>
+    </w:p>
     <w:p>
       <w:pPr>
         <w:rPr>
@@ -951,23 +887,7 @@
                 <w:sz w:val="16"/>
                 <w:szCs w:val="16"/>
               </w:rPr>
-              <w:t xml:space="preserve"> ANTICIPATED SCHEDULE </w:t>
-            </w:r>
-            <w:r>
-              <w:rPr>
-                <w:rFonts w:ascii="Tahoma" w:hAnsi="Tahoma" w:cs="Verdana"/>
-                <w:sz w:val="16"/>
-                <w:szCs w:val="16"/>
-              </w:rPr>
-              <w:t>(List major projects and assignments, not all weekly activities</w:t>
-            </w:r>
-            <w:r>
-              <w:rPr>
-                <w:rFonts w:ascii="Tahoma" w:hAnsi="Tahoma" w:cs="Verdana"/>
-                <w:sz w:val="16"/>
-                <w:szCs w:val="16"/>
-              </w:rPr>
-              <w:t>)</w:t>
+              <w:t xml:space="preserve"> ANTICIPATED SCHEDULE</w:t>
             </w:r>
           </w:p>
         </w:tc>
@@ -990,23 +910,13 @@
                 <w:szCs w:val="16"/>
               </w:rPr>
             </w:pPr>
-            <w:proofErr w:type="gramStart"/>
-            <w:r>
-              <w:rPr>
-                <w:rFonts w:ascii="Tahoma" w:hAnsi="Tahoma" w:cs="Verdana"/>
-                <w:sz w:val="16"/>
-                <w:szCs w:val="16"/>
-              </w:rPr>
-              <w:t>project</w:t>
-            </w:r>
-            <w:proofErr w:type="gramEnd"/>
-            <w:r>
-              <w:rPr>
-                <w:rFonts w:ascii="Tahoma" w:hAnsi="Tahoma" w:cs="Verdana"/>
-                <w:sz w:val="16"/>
-                <w:szCs w:val="16"/>
-              </w:rPr>
-              <w:t xml:space="preserve"> 1: ambient</w:t>
+            <w:r>
+              <w:rPr>
+                <w:rFonts w:ascii="Tahoma" w:hAnsi="Tahoma" w:cs="Verdana"/>
+                <w:sz w:val="16"/>
+                <w:szCs w:val="16"/>
+              </w:rPr>
+              <w:t>project 1: ambient</w:t>
             </w:r>
           </w:p>
         </w:tc>
@@ -1031,6 +941,30 @@
                 <w:szCs w:val="16"/>
               </w:rPr>
               <w:t xml:space="preserve">Weeks </w:t>
+            </w:r>
+            <w:r>
+              <w:rPr>
+                <w:rFonts w:ascii="Tahoma" w:hAnsi="Tahoma" w:cs="Verdana"/>
+                <w:sz w:val="16"/>
+                <w:szCs w:val="16"/>
+              </w:rPr>
+              <w:t>3</w:t>
+            </w:r>
+            <w:r>
+              <w:rPr>
+                <w:rFonts w:ascii="Tahoma" w:hAnsi="Tahoma" w:cs="Verdana"/>
+                <w:sz w:val="16"/>
+                <w:szCs w:val="16"/>
+              </w:rPr>
+              <w:t xml:space="preserve"> - </w:t>
+            </w:r>
+            <w:r>
+              <w:rPr>
+                <w:rFonts w:ascii="Tahoma" w:hAnsi="Tahoma" w:cs="Verdana"/>
+                <w:sz w:val="16"/>
+                <w:szCs w:val="16"/>
+              </w:rPr>
+              <w:t>6</w:t>
             </w:r>
           </w:p>
         </w:tc>
@@ -1053,23 +987,13 @@
                 <w:szCs w:val="16"/>
               </w:rPr>
             </w:pPr>
-            <w:proofErr w:type="gramStart"/>
-            <w:r>
-              <w:rPr>
-                <w:rFonts w:ascii="Tahoma" w:hAnsi="Tahoma" w:cs="Verdana"/>
-                <w:sz w:val="16"/>
-                <w:szCs w:val="16"/>
-              </w:rPr>
-              <w:t>project</w:t>
-            </w:r>
-            <w:proofErr w:type="gramEnd"/>
-            <w:r>
-              <w:rPr>
-                <w:rFonts w:ascii="Tahoma" w:hAnsi="Tahoma" w:cs="Verdana"/>
-                <w:sz w:val="16"/>
-                <w:szCs w:val="16"/>
-              </w:rPr>
-              <w:t xml:space="preserve"> 2: interactive</w:t>
+            <w:r>
+              <w:rPr>
+                <w:rFonts w:ascii="Tahoma" w:hAnsi="Tahoma" w:cs="Verdana"/>
+                <w:sz w:val="16"/>
+                <w:szCs w:val="16"/>
+              </w:rPr>
+              <w:t>project 2: interactive</w:t>
             </w:r>
           </w:p>
         </w:tc>
@@ -1094,6 +1018,22 @@
                 <w:szCs w:val="16"/>
               </w:rPr>
               <w:t xml:space="preserve">Weeks </w:t>
+            </w:r>
+            <w:r>
+              <w:rPr>
+                <w:rFonts w:ascii="Tahoma" w:hAnsi="Tahoma" w:cs="Verdana"/>
+                <w:sz w:val="16"/>
+                <w:szCs w:val="16"/>
+              </w:rPr>
+              <w:t xml:space="preserve">6 - </w:t>
+            </w:r>
+            <w:r>
+              <w:rPr>
+                <w:rFonts w:ascii="Tahoma" w:hAnsi="Tahoma" w:cs="Verdana"/>
+                <w:sz w:val="16"/>
+                <w:szCs w:val="16"/>
+              </w:rPr>
+              <w:t>10</w:t>
             </w:r>
           </w:p>
         </w:tc>
@@ -1116,23 +1056,13 @@
                 <w:szCs w:val="16"/>
               </w:rPr>
             </w:pPr>
-            <w:proofErr w:type="gramStart"/>
-            <w:r>
-              <w:rPr>
-                <w:rFonts w:ascii="Tahoma" w:hAnsi="Tahoma" w:cs="Verdana"/>
-                <w:sz w:val="16"/>
-                <w:szCs w:val="16"/>
-              </w:rPr>
-              <w:t>project</w:t>
-            </w:r>
-            <w:proofErr w:type="gramEnd"/>
-            <w:r>
-              <w:rPr>
-                <w:rFonts w:ascii="Tahoma" w:hAnsi="Tahoma" w:cs="Verdana"/>
-                <w:sz w:val="16"/>
-                <w:szCs w:val="16"/>
-              </w:rPr>
-              <w:t xml:space="preserve"> 3: combine/advance</w:t>
+            <w:r>
+              <w:rPr>
+                <w:rFonts w:ascii="Tahoma" w:hAnsi="Tahoma" w:cs="Verdana"/>
+                <w:sz w:val="16"/>
+                <w:szCs w:val="16"/>
+              </w:rPr>
+              <w:t>project 3: combine</w:t>
             </w:r>
           </w:p>
         </w:tc>
@@ -1157,11 +1087,53 @@
                 <w:szCs w:val="16"/>
               </w:rPr>
               <w:t>Weeks</w:t>
+            </w:r>
+            <w:r>
+              <w:rPr>
+                <w:rFonts w:ascii="Tahoma" w:hAnsi="Tahoma" w:cs="Verdana"/>
+                <w:sz w:val="16"/>
+                <w:szCs w:val="16"/>
+              </w:rPr>
+              <w:t xml:space="preserve"> </w:t>
+            </w:r>
+            <w:r>
+              <w:rPr>
+                <w:rFonts w:ascii="Tahoma" w:hAnsi="Tahoma" w:cs="Verdana"/>
+                <w:sz w:val="16"/>
+                <w:szCs w:val="16"/>
+              </w:rPr>
+              <w:t>10</w:t>
+            </w:r>
+            <w:bookmarkStart w:id="0" w:name="_GoBack"/>
+            <w:bookmarkEnd w:id="0"/>
+            <w:r>
+              <w:rPr>
+                <w:rFonts w:ascii="Tahoma" w:hAnsi="Tahoma" w:cs="Verdana"/>
+                <w:sz w:val="16"/>
+                <w:szCs w:val="16"/>
+              </w:rPr>
+              <w:t xml:space="preserve"> - 13</w:t>
             </w:r>
           </w:p>
         </w:tc>
       </w:tr>
     </w:tbl>
+    <w:p>
+      <w:pPr>
+        <w:rPr>
+          <w:sz w:val="16"/>
+          <w:szCs w:val="16"/>
+        </w:rPr>
+      </w:pPr>
+    </w:p>
+    <w:p>
+      <w:pPr>
+        <w:rPr>
+          <w:sz w:val="16"/>
+          <w:szCs w:val="16"/>
+        </w:rPr>
+      </w:pPr>
+    </w:p>
     <w:p>
       <w:pPr>
         <w:rPr>
@@ -1345,9 +1317,87 @@
               </w:rPr>
             </w:pPr>
           </w:p>
+          <w:p>
+            <w:pPr>
+              <w:rPr>
+                <w:rFonts w:ascii="Tahoma" w:hAnsi="Tahoma"/>
+                <w:sz w:val="16"/>
+                <w:szCs w:val="16"/>
+              </w:rPr>
+            </w:pPr>
+            <w:r>
+              <w:rPr>
+                <w:rFonts w:ascii="Tahoma" w:hAnsi="Tahoma"/>
+                <w:sz w:val="16"/>
+                <w:szCs w:val="16"/>
+              </w:rPr>
+              <w:t xml:space="preserve">Late project policy: </w:t>
+            </w:r>
+            <w:r>
+              <w:rPr>
+                <w:rFonts w:ascii="Tahoma" w:hAnsi="Tahoma"/>
+                <w:sz w:val="16"/>
+                <w:szCs w:val="16"/>
+              </w:rPr>
+              <w:t>for every week a project is late its highest possible grade drops by a letter</w:t>
+            </w:r>
+            <w:r>
+              <w:rPr>
+                <w:rFonts w:ascii="Tahoma" w:hAnsi="Tahoma"/>
+                <w:sz w:val="16"/>
+                <w:szCs w:val="16"/>
+              </w:rPr>
+              <w:t>.</w:t>
+            </w:r>
+          </w:p>
+          <w:p>
+            <w:pPr>
+              <w:rPr>
+                <w:rFonts w:ascii="Tahoma" w:hAnsi="Tahoma"/>
+                <w:sz w:val="16"/>
+                <w:szCs w:val="16"/>
+              </w:rPr>
+            </w:pPr>
+          </w:p>
+          <w:p>
+            <w:pPr>
+              <w:rPr>
+                <w:rFonts w:ascii="Tahoma" w:hAnsi="Tahoma"/>
+                <w:sz w:val="16"/>
+                <w:szCs w:val="16"/>
+              </w:rPr>
+            </w:pPr>
+          </w:p>
         </w:tc>
       </w:tr>
     </w:tbl>
+    <w:p>
+      <w:pPr>
+        <w:rPr>
+          <w:rFonts w:ascii="Tahoma" w:hAnsi="Tahoma"/>
+          <w:sz w:val="16"/>
+          <w:szCs w:val="16"/>
+        </w:rPr>
+      </w:pPr>
+    </w:p>
+    <w:p>
+      <w:pPr>
+        <w:rPr>
+          <w:rFonts w:ascii="Tahoma" w:hAnsi="Tahoma"/>
+          <w:sz w:val="16"/>
+          <w:szCs w:val="16"/>
+        </w:rPr>
+      </w:pPr>
+    </w:p>
+    <w:p>
+      <w:pPr>
+        <w:rPr>
+          <w:rFonts w:ascii="Tahoma" w:hAnsi="Tahoma"/>
+          <w:sz w:val="16"/>
+          <w:szCs w:val="16"/>
+        </w:rPr>
+      </w:pPr>
+    </w:p>
     <w:p>
       <w:pPr>
         <w:rPr>
@@ -1378,7 +1428,7 @@
     <w:tbl>
       <w:tblPr>
         <w:tblStyle w:val="TableGrid"/>
-        <w:tblW w:w="9216" w:type="dxa"/>
+        <w:tblW w:w="9266" w:type="dxa"/>
         <w:tblLayout w:type="fixed"/>
         <w:tblCellMar>
           <w:left w:w="86" w:type="dxa"/>
@@ -1387,16 +1437,11 @@
         <w:tblLook w:val="04A0" w:firstRow="1" w:lastRow="0" w:firstColumn="1" w:lastColumn="0" w:noHBand="0" w:noVBand="1"/>
       </w:tblPr>
       <w:tblGrid>
-        <w:gridCol w:w="2718"/>
-        <w:gridCol w:w="722"/>
-        <w:gridCol w:w="722"/>
-        <w:gridCol w:w="722"/>
-        <w:gridCol w:w="722"/>
-        <w:gridCol w:w="722"/>
-        <w:gridCol w:w="722"/>
-        <w:gridCol w:w="722"/>
-        <w:gridCol w:w="722"/>
-        <w:gridCol w:w="722"/>
+        <w:gridCol w:w="3416"/>
+        <w:gridCol w:w="1260"/>
+        <w:gridCol w:w="1080"/>
+        <w:gridCol w:w="1170"/>
+        <w:gridCol w:w="2340"/>
       </w:tblGrid>
       <w:tr>
         <w:trPr>
@@ -1404,8 +1449,8 @@
         </w:trPr>
         <w:tc>
           <w:tcPr>
-            <w:tcW w:w="9216" w:type="dxa"/>
-            <w:gridSpan w:val="10"/>
+            <w:tcW w:w="9266" w:type="dxa"/>
+            <w:gridSpan w:val="5"/>
             <w:shd w:val="clear" w:color="auto" w:fill="F2F2F2" w:themeFill="background1" w:themeFillShade="F2"/>
             <w:vAlign w:val="center"/>
           </w:tcPr>
@@ -1425,6 +1470,7 @@
                 <w:sz w:val="16"/>
                 <w:szCs w:val="16"/>
               </w:rPr>
+              <w:lastRenderedPageBreak/>
               <w:t>ALIGNMENT CHART</w:t>
             </w:r>
           </w:p>
@@ -1436,23 +1482,23 @@
         </w:trPr>
         <w:tc>
           <w:tcPr>
-            <w:tcW w:w="2718" w:type="dxa"/>
-            <w:vAlign w:val="center"/>
-          </w:tcPr>
-          <w:p>
-            <w:pPr>
-              <w:rPr>
-                <w:rFonts w:ascii="Tahoma" w:hAnsi="Tahoma"/>
-                <w:sz w:val="16"/>
-                <w:szCs w:val="16"/>
-              </w:rPr>
-            </w:pPr>
-          </w:p>
-        </w:tc>
-        <w:tc>
-          <w:tcPr>
-            <w:tcW w:w="6498" w:type="dxa"/>
-            <w:gridSpan w:val="9"/>
+            <w:tcW w:w="3416" w:type="dxa"/>
+            <w:vAlign w:val="center"/>
+          </w:tcPr>
+          <w:p>
+            <w:pPr>
+              <w:rPr>
+                <w:rFonts w:ascii="Tahoma" w:hAnsi="Tahoma"/>
+                <w:sz w:val="16"/>
+                <w:szCs w:val="16"/>
+              </w:rPr>
+            </w:pPr>
+          </w:p>
+        </w:tc>
+        <w:tc>
+          <w:tcPr>
+            <w:tcW w:w="5850" w:type="dxa"/>
+            <w:gridSpan w:val="4"/>
             <w:vAlign w:val="center"/>
           </w:tcPr>
           <w:p>
@@ -1481,7 +1527,7 @@
         </w:trPr>
         <w:tc>
           <w:tcPr>
-            <w:tcW w:w="2718" w:type="dxa"/>
+            <w:tcW w:w="3416" w:type="dxa"/>
             <w:vAlign w:val="center"/>
           </w:tcPr>
           <w:p>
@@ -1518,82 +1564,11 @@
                 <w:szCs w:val="16"/>
               </w:rPr>
             </w:pPr>
-            <w:r>
-              <w:rPr>
-                <w:rFonts w:ascii="Tahoma" w:hAnsi="Tahoma"/>
-                <w:sz w:val="16"/>
-                <w:szCs w:val="16"/>
-              </w:rPr>
-              <w:t>(</w:t>
-            </w:r>
-            <w:proofErr w:type="spellStart"/>
-            <w:proofErr w:type="gramStart"/>
-            <w:r>
-              <w:rPr>
-                <w:rFonts w:ascii="Tahoma" w:hAnsi="Tahoma"/>
-                <w:sz w:val="16"/>
-                <w:szCs w:val="16"/>
-              </w:rPr>
-              <w:t>ie</w:t>
-            </w:r>
-            <w:proofErr w:type="spellEnd"/>
-            <w:proofErr w:type="gramEnd"/>
-            <w:r>
-              <w:rPr>
-                <w:rFonts w:ascii="Tahoma" w:hAnsi="Tahoma"/>
-                <w:sz w:val="16"/>
-                <w:szCs w:val="16"/>
-              </w:rPr>
-              <w:t xml:space="preserve">, midterm and final, only main projects, </w:t>
-            </w:r>
-            <w:proofErr w:type="spellStart"/>
-            <w:r>
-              <w:rPr>
-                <w:rFonts w:ascii="Tahoma" w:hAnsi="Tahoma"/>
-                <w:sz w:val="16"/>
-                <w:szCs w:val="16"/>
-              </w:rPr>
-              <w:t>etc</w:t>
-            </w:r>
-            <w:proofErr w:type="spellEnd"/>
-            <w:r>
-              <w:rPr>
-                <w:rFonts w:ascii="Tahoma" w:hAnsi="Tahoma"/>
-                <w:sz w:val="16"/>
-                <w:szCs w:val="16"/>
-              </w:rPr>
-              <w:t>…</w:t>
-            </w:r>
-            <w:r>
-              <w:rPr>
-                <w:rFonts w:ascii="Tahoma" w:hAnsi="Tahoma"/>
-                <w:sz w:val="16"/>
-                <w:szCs w:val="16"/>
-              </w:rPr>
-              <w:t xml:space="preserve"> Make sure to indicate which CLOs the Project directly addresses</w:t>
-            </w:r>
-            <w:r>
-              <w:rPr>
-                <w:rFonts w:ascii="Tahoma" w:hAnsi="Tahoma"/>
-                <w:sz w:val="16"/>
-                <w:szCs w:val="16"/>
-              </w:rPr>
-              <w:t>)</w:t>
-            </w:r>
-          </w:p>
-          <w:p>
-            <w:pPr>
-              <w:rPr>
-                <w:rFonts w:ascii="Tahoma" w:hAnsi="Tahoma"/>
-                <w:sz w:val="16"/>
-                <w:szCs w:val="16"/>
-              </w:rPr>
-            </w:pPr>
-          </w:p>
-        </w:tc>
-        <w:tc>
-          <w:tcPr>
-            <w:tcW w:w="722" w:type="dxa"/>
+          </w:p>
+        </w:tc>
+        <w:tc>
+          <w:tcPr>
+            <w:tcW w:w="1260" w:type="dxa"/>
             <w:textDirection w:val="btLr"/>
             <w:vAlign w:val="center"/>
           </w:tcPr>
@@ -1664,13 +1639,13 @@
                 <w:sz w:val="14"/>
                 <w:szCs w:val="14"/>
               </w:rPr>
-              <w:t>Messages</w:t>
-            </w:r>
-          </w:p>
-        </w:tc>
-        <w:tc>
-          <w:tcPr>
-            <w:tcW w:w="722" w:type="dxa"/>
+              <w:t>Electronics</w:t>
+            </w:r>
+          </w:p>
+        </w:tc>
+        <w:tc>
+          <w:tcPr>
+            <w:tcW w:w="1080" w:type="dxa"/>
             <w:textDirection w:val="btLr"/>
             <w:vAlign w:val="center"/>
           </w:tcPr>
@@ -1715,7 +1690,7 @@
                 <w:sz w:val="14"/>
                 <w:szCs w:val="14"/>
               </w:rPr>
-              <w:t>Use Research</w:t>
+              <w:t>Software</w:t>
             </w:r>
           </w:p>
           <w:p>
@@ -1731,7 +1706,7 @@
         </w:tc>
         <w:tc>
           <w:tcPr>
-            <w:tcW w:w="722" w:type="dxa"/>
+            <w:tcW w:w="1170" w:type="dxa"/>
             <w:textDirection w:val="btLr"/>
             <w:vAlign w:val="center"/>
           </w:tcPr>
@@ -1768,13 +1743,13 @@
                 <w:sz w:val="14"/>
                 <w:szCs w:val="14"/>
               </w:rPr>
-              <w:t>Context, Audience, Content</w:t>
-            </w:r>
-          </w:p>
-        </w:tc>
-        <w:tc>
-          <w:tcPr>
-            <w:tcW w:w="722" w:type="dxa"/>
+              <w:t>Effectively Author in Tech</w:t>
+            </w:r>
+          </w:p>
+        </w:tc>
+        <w:tc>
+          <w:tcPr>
+            <w:tcW w:w="2340" w:type="dxa"/>
             <w:textDirection w:val="btLr"/>
             <w:vAlign w:val="center"/>
           </w:tcPr>
@@ -1819,174 +1794,7 @@
                 <w:sz w:val="14"/>
                 <w:szCs w:val="14"/>
               </w:rPr>
-              <w:t>Use</w:t>
-            </w:r>
-            <w:r>
-              <w:rPr>
-                <w:rFonts w:ascii="Univers LT Std 47 Cn Lt" w:hAnsi="Univers LT Std 47 Cn Lt" w:cs="Verdana"/>
-                <w:sz w:val="14"/>
-                <w:szCs w:val="14"/>
-              </w:rPr>
-              <w:t xml:space="preserve"> </w:t>
-            </w:r>
-            <w:r>
-              <w:rPr>
-                <w:rFonts w:ascii="Univers LT Std 47 Cn Lt" w:hAnsi="Univers LT Std 47 Cn Lt" w:cs="Verdana"/>
-                <w:sz w:val="14"/>
-                <w:szCs w:val="14"/>
-              </w:rPr>
-              <w:t>Graphic Devices</w:t>
-            </w:r>
-          </w:p>
-        </w:tc>
-        <w:tc>
-          <w:tcPr>
-            <w:tcW w:w="722" w:type="dxa"/>
-            <w:textDirection w:val="btLr"/>
-            <w:vAlign w:val="center"/>
-          </w:tcPr>
-          <w:p>
-            <w:pPr>
-              <w:jc w:val="center"/>
-              <w:rPr>
-                <w:rFonts w:ascii="Tahoma" w:hAnsi="Tahoma" w:cs="Verdana"/>
-                <w:sz w:val="14"/>
-                <w:szCs w:val="14"/>
-              </w:rPr>
-            </w:pPr>
-            <w:r>
-              <w:rPr>
-                <w:rFonts w:ascii="Tahoma" w:hAnsi="Tahoma" w:cs="Verdana"/>
-                <w:sz w:val="14"/>
-                <w:szCs w:val="14"/>
-              </w:rPr>
-              <w:t>CLO 5</w:t>
-            </w:r>
-            <w:r>
-              <w:rPr>
-                <w:rFonts w:ascii="Tahoma" w:hAnsi="Tahoma" w:cs="Verdana"/>
-                <w:sz w:val="14"/>
-                <w:szCs w:val="14"/>
-              </w:rPr>
-              <w:t xml:space="preserve">: </w:t>
-            </w:r>
-          </w:p>
-          <w:p>
-            <w:pPr>
-              <w:jc w:val="center"/>
-              <w:rPr>
-                <w:rFonts w:ascii="Tahoma" w:hAnsi="Tahoma"/>
-                <w:sz w:val="14"/>
-                <w:szCs w:val="14"/>
-              </w:rPr>
-            </w:pPr>
-            <w:r>
-              <w:rPr>
-                <w:rFonts w:ascii="Univers LT Std 47 Cn Lt" w:hAnsi="Univers LT Std 47 Cn Lt" w:cs="Verdana"/>
-                <w:sz w:val="14"/>
-                <w:szCs w:val="14"/>
-              </w:rPr>
-              <w:t>Analysis</w:t>
-            </w:r>
-          </w:p>
-        </w:tc>
-        <w:tc>
-          <w:tcPr>
-            <w:tcW w:w="722" w:type="dxa"/>
-            <w:textDirection w:val="btLr"/>
-            <w:vAlign w:val="center"/>
-          </w:tcPr>
-          <w:p>
-            <w:pPr>
-              <w:jc w:val="center"/>
-              <w:rPr>
-                <w:rFonts w:ascii="Tahoma" w:hAnsi="Tahoma"/>
-                <w:sz w:val="14"/>
-                <w:szCs w:val="14"/>
-              </w:rPr>
-            </w:pPr>
-            <w:r>
-              <w:rPr>
-                <w:rFonts w:ascii="Tahoma" w:hAnsi="Tahoma"/>
-                <w:sz w:val="14"/>
-                <w:szCs w:val="14"/>
-              </w:rPr>
-              <w:t>——</w:t>
-            </w:r>
-          </w:p>
-        </w:tc>
-        <w:tc>
-          <w:tcPr>
-            <w:tcW w:w="722" w:type="dxa"/>
-            <w:textDirection w:val="btLr"/>
-            <w:vAlign w:val="center"/>
-          </w:tcPr>
-          <w:p>
-            <w:pPr>
-              <w:jc w:val="center"/>
-              <w:rPr>
-                <w:rFonts w:ascii="Tahoma" w:hAnsi="Tahoma"/>
-                <w:sz w:val="14"/>
-                <w:szCs w:val="14"/>
-              </w:rPr>
-            </w:pPr>
-            <w:r>
-              <w:rPr>
-                <w:rFonts w:ascii="Tahoma" w:hAnsi="Tahoma"/>
-                <w:sz w:val="14"/>
-                <w:szCs w:val="14"/>
-              </w:rPr>
-              <w:t>——</w:t>
-            </w:r>
-          </w:p>
-        </w:tc>
-        <w:tc>
-          <w:tcPr>
-            <w:tcW w:w="722" w:type="dxa"/>
-            <w:textDirection w:val="btLr"/>
-            <w:vAlign w:val="center"/>
-          </w:tcPr>
-          <w:p>
-            <w:pPr>
-              <w:jc w:val="center"/>
-              <w:rPr>
-                <w:rFonts w:ascii="Tahoma" w:hAnsi="Tahoma"/>
-                <w:sz w:val="14"/>
-                <w:szCs w:val="14"/>
-              </w:rPr>
-            </w:pPr>
-            <w:r>
-              <w:rPr>
-                <w:rFonts w:ascii="Tahoma" w:hAnsi="Tahoma"/>
-                <w:sz w:val="14"/>
-                <w:szCs w:val="14"/>
-              </w:rPr>
-              <w:t>——</w:t>
-            </w:r>
-          </w:p>
-        </w:tc>
-        <w:tc>
-          <w:tcPr>
-            <w:tcW w:w="722" w:type="dxa"/>
-            <w:textDirection w:val="btLr"/>
-            <w:vAlign w:val="center"/>
-          </w:tcPr>
-          <w:p>
-            <w:pPr>
-              <w:jc w:val="center"/>
-              <w:rPr>
-                <w:rFonts w:ascii="Tahoma" w:hAnsi="Tahoma"/>
-                <w:sz w:val="14"/>
-                <w:szCs w:val="14"/>
-              </w:rPr>
-            </w:pPr>
-            <w:r>
-              <w:rPr>
-                <w:rFonts w:ascii="Tahoma" w:hAnsi="Tahoma"/>
-                <w:sz w:val="14"/>
-                <w:szCs w:val="14"/>
-              </w:rPr>
-              <w:t>——</w:t>
+              <w:t>Ideation to Completion</w:t>
             </w:r>
           </w:p>
         </w:tc>
@@ -1997,49 +1805,38 @@
         </w:trPr>
         <w:tc>
           <w:tcPr>
-            <w:tcW w:w="2718" w:type="dxa"/>
-            <w:vAlign w:val="center"/>
-          </w:tcPr>
-          <w:p>
-            <w:pPr>
-              <w:rPr>
-                <w:rFonts w:ascii="Tahoma" w:hAnsi="Tahoma"/>
-                <w:sz w:val="16"/>
-                <w:szCs w:val="16"/>
-              </w:rPr>
-            </w:pPr>
-            <w:r>
-              <w:rPr>
-                <w:rFonts w:ascii="Tahoma" w:hAnsi="Tahoma" w:cs="Verdana"/>
-                <w:sz w:val="16"/>
-                <w:szCs w:val="16"/>
-              </w:rPr>
-              <w:lastRenderedPageBreak/>
+            <w:tcW w:w="3416" w:type="dxa"/>
+            <w:vAlign w:val="center"/>
+          </w:tcPr>
+          <w:p>
+            <w:pPr>
+              <w:rPr>
+                <w:rFonts w:ascii="Tahoma" w:hAnsi="Tahoma"/>
+                <w:sz w:val="16"/>
+                <w:szCs w:val="16"/>
+              </w:rPr>
+            </w:pPr>
+            <w:r>
+              <w:rPr>
+                <w:rFonts w:ascii="Tahoma" w:hAnsi="Tahoma" w:cs="Verdana"/>
+                <w:sz w:val="16"/>
+                <w:szCs w:val="16"/>
+              </w:rPr>
               <w:t xml:space="preserve">1. </w:t>
             </w:r>
-            <w:proofErr w:type="gramStart"/>
-            <w:r>
-              <w:rPr>
-                <w:rFonts w:ascii="Tahoma" w:hAnsi="Tahoma" w:cs="Verdana"/>
-                <w:sz w:val="16"/>
-                <w:szCs w:val="16"/>
-              </w:rPr>
-              <w:t>sequential</w:t>
-            </w:r>
-            <w:proofErr w:type="gramEnd"/>
-            <w:r>
-              <w:rPr>
-                <w:rFonts w:ascii="Tahoma" w:hAnsi="Tahoma" w:cs="Verdana"/>
-                <w:sz w:val="16"/>
-                <w:szCs w:val="16"/>
-              </w:rPr>
-              <w:t xml:space="preserve"> design</w:t>
-            </w:r>
-          </w:p>
-        </w:tc>
-        <w:tc>
-          <w:tcPr>
-            <w:tcW w:w="722" w:type="dxa"/>
+            <w:r>
+              <w:rPr>
+                <w:rFonts w:ascii="Tahoma" w:hAnsi="Tahoma" w:cs="Verdana"/>
+                <w:sz w:val="16"/>
+                <w:szCs w:val="16"/>
+              </w:rPr>
+              <w:t>ambient</w:t>
+            </w:r>
+          </w:p>
+        </w:tc>
+        <w:tc>
+          <w:tcPr>
+            <w:tcW w:w="1260" w:type="dxa"/>
             <w:vAlign w:val="center"/>
           </w:tcPr>
           <w:p>
@@ -2063,7 +1860,7 @@
         </w:tc>
         <w:tc>
           <w:tcPr>
-            <w:tcW w:w="722" w:type="dxa"/>
+            <w:tcW w:w="1080" w:type="dxa"/>
             <w:vAlign w:val="center"/>
           </w:tcPr>
           <w:p>
@@ -2087,7 +1884,7 @@
         </w:tc>
         <w:tc>
           <w:tcPr>
-            <w:tcW w:w="722" w:type="dxa"/>
+            <w:tcW w:w="1170" w:type="dxa"/>
             <w:vAlign w:val="center"/>
           </w:tcPr>
           <w:p>
@@ -2111,7 +1908,7 @@
         </w:tc>
         <w:tc>
           <w:tcPr>
-            <w:tcW w:w="722" w:type="dxa"/>
+            <w:tcW w:w="2340" w:type="dxa"/>
             <w:vAlign w:val="center"/>
           </w:tcPr>
           <w:p>
@@ -2131,94 +1928,6 @@
               </w:rPr>
               <w:t>(x)</w:t>
             </w:r>
-          </w:p>
-        </w:tc>
-        <w:tc>
-          <w:tcPr>
-            <w:tcW w:w="722" w:type="dxa"/>
-            <w:vAlign w:val="center"/>
-          </w:tcPr>
-          <w:p>
-            <w:pPr>
-              <w:jc w:val="center"/>
-              <w:rPr>
-                <w:rFonts w:ascii="Tahoma" w:hAnsi="Tahoma"/>
-                <w:sz w:val="16"/>
-                <w:szCs w:val="16"/>
-              </w:rPr>
-            </w:pPr>
-            <w:r>
-              <w:rPr>
-                <w:rFonts w:ascii="Tahoma" w:hAnsi="Tahoma"/>
-                <w:sz w:val="16"/>
-                <w:szCs w:val="16"/>
-              </w:rPr>
-              <w:t>(x)</w:t>
-            </w:r>
-          </w:p>
-        </w:tc>
-        <w:tc>
-          <w:tcPr>
-            <w:tcW w:w="722" w:type="dxa"/>
-            <w:vAlign w:val="center"/>
-          </w:tcPr>
-          <w:p>
-            <w:pPr>
-              <w:jc w:val="center"/>
-              <w:rPr>
-                <w:rFonts w:ascii="Tahoma" w:hAnsi="Tahoma"/>
-                <w:sz w:val="16"/>
-                <w:szCs w:val="16"/>
-              </w:rPr>
-            </w:pPr>
-          </w:p>
-        </w:tc>
-        <w:tc>
-          <w:tcPr>
-            <w:tcW w:w="722" w:type="dxa"/>
-            <w:vAlign w:val="center"/>
-          </w:tcPr>
-          <w:p>
-            <w:pPr>
-              <w:jc w:val="center"/>
-              <w:rPr>
-                <w:rFonts w:ascii="Tahoma" w:hAnsi="Tahoma"/>
-                <w:sz w:val="16"/>
-                <w:szCs w:val="16"/>
-              </w:rPr>
-            </w:pPr>
-          </w:p>
-        </w:tc>
-        <w:tc>
-          <w:tcPr>
-            <w:tcW w:w="722" w:type="dxa"/>
-            <w:vAlign w:val="center"/>
-          </w:tcPr>
-          <w:p>
-            <w:pPr>
-              <w:jc w:val="center"/>
-              <w:rPr>
-                <w:rFonts w:ascii="Tahoma" w:hAnsi="Tahoma"/>
-                <w:sz w:val="16"/>
-                <w:szCs w:val="16"/>
-              </w:rPr>
-            </w:pPr>
-          </w:p>
-        </w:tc>
-        <w:tc>
-          <w:tcPr>
-            <w:tcW w:w="722" w:type="dxa"/>
-            <w:vAlign w:val="center"/>
-          </w:tcPr>
-          <w:p>
-            <w:pPr>
-              <w:jc w:val="right"/>
-              <w:rPr>
-                <w:rFonts w:ascii="Tahoma" w:hAnsi="Tahoma"/>
-                <w:sz w:val="16"/>
-                <w:szCs w:val="16"/>
-              </w:rPr>
-            </w:pPr>
           </w:p>
         </w:tc>
       </w:tr>
@@ -2228,7 +1937,7 @@
         </w:trPr>
         <w:tc>
           <w:tcPr>
-            <w:tcW w:w="2718" w:type="dxa"/>
+            <w:tcW w:w="3416" w:type="dxa"/>
             <w:vAlign w:val="center"/>
           </w:tcPr>
           <w:p>
@@ -2247,29 +1956,19 @@
               </w:rPr>
               <w:t xml:space="preserve">2. </w:t>
             </w:r>
-            <w:proofErr w:type="gramStart"/>
-            <w:r>
-              <w:rPr>
-                <w:rFonts w:ascii="Tahoma" w:hAnsi="Tahoma" w:cs="Verdana"/>
-                <w:sz w:val="16"/>
-                <w:szCs w:val="16"/>
-              </w:rPr>
-              <w:t>identity</w:t>
-            </w:r>
-            <w:proofErr w:type="gramEnd"/>
-            <w:r>
-              <w:rPr>
-                <w:rFonts w:ascii="Tahoma" w:hAnsi="Tahoma" w:cs="Verdana"/>
-                <w:sz w:val="16"/>
-                <w:szCs w:val="16"/>
-              </w:rPr>
-              <w:t xml:space="preserve"> program</w:t>
-            </w:r>
-          </w:p>
-        </w:tc>
-        <w:tc>
-          <w:tcPr>
-            <w:tcW w:w="722" w:type="dxa"/>
+            <w:r>
+              <w:rPr>
+                <w:rFonts w:ascii="Tahoma" w:hAnsi="Tahoma" w:cs="Verdana"/>
+                <w:sz w:val="16"/>
+                <w:szCs w:val="16"/>
+              </w:rPr>
+              <w:t>interactive</w:t>
+            </w:r>
+          </w:p>
+        </w:tc>
+        <w:tc>
+          <w:tcPr>
+            <w:tcW w:w="1260" w:type="dxa"/>
             <w:shd w:val="clear" w:color="auto" w:fill="auto"/>
             <w:vAlign w:val="center"/>
           </w:tcPr>
@@ -2294,7 +1993,7 @@
         </w:tc>
         <w:tc>
           <w:tcPr>
-            <w:tcW w:w="722" w:type="dxa"/>
+            <w:tcW w:w="1080" w:type="dxa"/>
             <w:shd w:val="clear" w:color="auto" w:fill="FFFFFF" w:themeFill="background1"/>
             <w:vAlign w:val="center"/>
           </w:tcPr>
@@ -2307,11 +2006,19 @@
                 <w:szCs w:val="16"/>
               </w:rPr>
             </w:pPr>
-          </w:p>
-        </w:tc>
-        <w:tc>
-          <w:tcPr>
-            <w:tcW w:w="722" w:type="dxa"/>
+            <w:r>
+              <w:rPr>
+                <w:rFonts w:ascii="Tahoma" w:hAnsi="Tahoma"/>
+                <w:sz w:val="16"/>
+                <w:szCs w:val="16"/>
+              </w:rPr>
+              <w:t>(x)</w:t>
+            </w:r>
+          </w:p>
+        </w:tc>
+        <w:tc>
+          <w:tcPr>
+            <w:tcW w:w="1170" w:type="dxa"/>
             <w:vAlign w:val="center"/>
           </w:tcPr>
           <w:p>
@@ -2335,7 +2042,7 @@
         </w:tc>
         <w:tc>
           <w:tcPr>
-            <w:tcW w:w="722" w:type="dxa"/>
+            <w:tcW w:w="2340" w:type="dxa"/>
             <w:vAlign w:val="center"/>
           </w:tcPr>
           <w:p>
@@ -2357,9 +2064,38 @@
             </w:r>
           </w:p>
         </w:tc>
-        <w:tc>
-          <w:tcPr>
-            <w:tcW w:w="722" w:type="dxa"/>
+      </w:tr>
+      <w:tr>
+        <w:trPr>
+          <w:trHeight w:val="367"/>
+        </w:trPr>
+        <w:tc>
+          <w:tcPr>
+            <w:tcW w:w="3416" w:type="dxa"/>
+            <w:vAlign w:val="center"/>
+          </w:tcPr>
+          <w:p>
+            <w:pPr>
+              <w:rPr>
+                <w:rFonts w:ascii="Tahoma" w:hAnsi="Tahoma" w:cs="Verdana"/>
+                <w:sz w:val="16"/>
+                <w:szCs w:val="16"/>
+              </w:rPr>
+            </w:pPr>
+            <w:r>
+              <w:rPr>
+                <w:rFonts w:ascii="Tahoma" w:hAnsi="Tahoma" w:cs="Verdana"/>
+                <w:sz w:val="16"/>
+                <w:szCs w:val="16"/>
+              </w:rPr>
+              <w:t>3. combine</w:t>
+            </w:r>
+          </w:p>
+        </w:tc>
+        <w:tc>
+          <w:tcPr>
+            <w:tcW w:w="1260" w:type="dxa"/>
+            <w:shd w:val="clear" w:color="auto" w:fill="auto"/>
             <w:vAlign w:val="center"/>
           </w:tcPr>
           <w:p>
@@ -2371,11 +2107,20 @@
                 <w:szCs w:val="16"/>
               </w:rPr>
             </w:pPr>
-          </w:p>
-        </w:tc>
-        <w:tc>
-          <w:tcPr>
-            <w:tcW w:w="722" w:type="dxa"/>
+            <w:r>
+              <w:rPr>
+                <w:rFonts w:ascii="Tahoma" w:hAnsi="Tahoma"/>
+                <w:sz w:val="16"/>
+                <w:szCs w:val="16"/>
+              </w:rPr>
+              <w:t>(x)</w:t>
+            </w:r>
+          </w:p>
+        </w:tc>
+        <w:tc>
+          <w:tcPr>
+            <w:tcW w:w="1080" w:type="dxa"/>
+            <w:shd w:val="clear" w:color="auto" w:fill="FFFFFF" w:themeFill="background1"/>
             <w:vAlign w:val="center"/>
           </w:tcPr>
           <w:p>
@@ -2387,11 +2132,19 @@
                 <w:szCs w:val="16"/>
               </w:rPr>
             </w:pPr>
-          </w:p>
-        </w:tc>
-        <w:tc>
-          <w:tcPr>
-            <w:tcW w:w="722" w:type="dxa"/>
+            <w:r>
+              <w:rPr>
+                <w:rFonts w:ascii="Tahoma" w:hAnsi="Tahoma"/>
+                <w:sz w:val="16"/>
+                <w:szCs w:val="16"/>
+              </w:rPr>
+              <w:t>(x)</w:t>
+            </w:r>
+          </w:p>
+        </w:tc>
+        <w:tc>
+          <w:tcPr>
+            <w:tcW w:w="1170" w:type="dxa"/>
             <w:vAlign w:val="center"/>
           </w:tcPr>
           <w:p>
@@ -2403,11 +2156,19 @@
                 <w:szCs w:val="16"/>
               </w:rPr>
             </w:pPr>
-          </w:p>
-        </w:tc>
-        <w:tc>
-          <w:tcPr>
-            <w:tcW w:w="722" w:type="dxa"/>
+            <w:r>
+              <w:rPr>
+                <w:rFonts w:ascii="Tahoma" w:hAnsi="Tahoma"/>
+                <w:sz w:val="16"/>
+                <w:szCs w:val="16"/>
+              </w:rPr>
+              <w:t>(x)</w:t>
+            </w:r>
+          </w:p>
+        </w:tc>
+        <w:tc>
+          <w:tcPr>
+            <w:tcW w:w="2340" w:type="dxa"/>
             <w:vAlign w:val="center"/>
           </w:tcPr>
           <w:p>
@@ -2419,26 +2180,36 @@
                 <w:szCs w:val="16"/>
               </w:rPr>
             </w:pPr>
-          </w:p>
-        </w:tc>
-        <w:tc>
-          <w:tcPr>
-            <w:tcW w:w="722" w:type="dxa"/>
-            <w:vAlign w:val="center"/>
-          </w:tcPr>
-          <w:p>
-            <w:pPr>
-              <w:jc w:val="right"/>
-              <w:rPr>
-                <w:rFonts w:ascii="Tahoma" w:hAnsi="Tahoma"/>
-                <w:sz w:val="16"/>
-                <w:szCs w:val="16"/>
-              </w:rPr>
-            </w:pPr>
+            <w:r>
+              <w:rPr>
+                <w:rFonts w:ascii="Tahoma" w:hAnsi="Tahoma"/>
+                <w:sz w:val="16"/>
+                <w:szCs w:val="16"/>
+              </w:rPr>
+              <w:t>(x)</w:t>
+            </w:r>
           </w:p>
         </w:tc>
       </w:tr>
     </w:tbl>
+    <w:p>
+      <w:pPr>
+        <w:rPr>
+          <w:rFonts w:ascii="Tahoma" w:hAnsi="Tahoma"/>
+          <w:sz w:val="16"/>
+          <w:szCs w:val="16"/>
+        </w:rPr>
+      </w:pPr>
+    </w:p>
+    <w:p>
+      <w:pPr>
+        <w:rPr>
+          <w:rFonts w:ascii="Tahoma" w:hAnsi="Tahoma"/>
+          <w:sz w:val="16"/>
+          <w:szCs w:val="16"/>
+        </w:rPr>
+      </w:pPr>
+    </w:p>
     <w:p>
       <w:pPr>
         <w:rPr>
@@ -2577,7 +2348,6 @@
               <w:t xml:space="preserve">r, </w:t>
             </w:r>
             <w:hyperlink r:id="rId10" w:history="1">
-              <w:proofErr w:type="spellStart"/>
               <w:r>
                 <w:rPr>
                   <w:rStyle w:val="Hyperlink"/>
@@ -2585,17 +2355,7 @@
                   <w:sz w:val="16"/>
                   <w:szCs w:val="16"/>
                 </w:rPr>
-                <w:t>Arduino</w:t>
-              </w:r>
-              <w:proofErr w:type="spellEnd"/>
-              <w:r>
-                <w:rPr>
-                  <w:rStyle w:val="Hyperlink"/>
-                  <w:rFonts w:ascii="Tahoma" w:hAnsi="Tahoma"/>
-                  <w:sz w:val="16"/>
-                  <w:szCs w:val="16"/>
-                </w:rPr>
-                <w:t xml:space="preserve"> Starter Pack</w:t>
+                <w:t>Arduino Starter Pack</w:t>
               </w:r>
             </w:hyperlink>
             <w:r>
@@ -2753,52 +2513,24 @@
                 <w:sz w:val="16"/>
                 <w:szCs w:val="16"/>
               </w:rPr>
-              <w:t>(</w:t>
-            </w:r>
-            <w:proofErr w:type="gramStart"/>
-            <w:r>
-              <w:rPr>
-                <w:rFonts w:ascii="Tahoma" w:hAnsi="Tahoma"/>
-                <w:sz w:val="16"/>
-                <w:szCs w:val="16"/>
-              </w:rPr>
-              <w:t>all</w:t>
-            </w:r>
-            <w:proofErr w:type="gramEnd"/>
-            <w:r>
-              <w:rPr>
-                <w:rFonts w:ascii="Tahoma" w:hAnsi="Tahoma"/>
-                <w:sz w:val="16"/>
-                <w:szCs w:val="16"/>
-              </w:rPr>
-              <w:t xml:space="preserve"> that apply during </w:t>
-            </w:r>
-          </w:p>
-          <w:p>
-            <w:pPr>
-              <w:rPr>
-                <w:rFonts w:ascii="Tahoma" w:hAnsi="Tahoma"/>
-                <w:sz w:val="16"/>
-                <w:szCs w:val="16"/>
-              </w:rPr>
-            </w:pPr>
-            <w:proofErr w:type="gramStart"/>
-            <w:r>
-              <w:rPr>
-                <w:rFonts w:ascii="Tahoma" w:hAnsi="Tahoma"/>
-                <w:sz w:val="16"/>
-                <w:szCs w:val="16"/>
-              </w:rPr>
-              <w:t>the</w:t>
-            </w:r>
-            <w:proofErr w:type="gramEnd"/>
-            <w:r>
-              <w:rPr>
-                <w:rFonts w:ascii="Tahoma" w:hAnsi="Tahoma"/>
-                <w:sz w:val="16"/>
-                <w:szCs w:val="16"/>
-              </w:rPr>
-              <w:t xml:space="preserve"> term)</w:t>
+              <w:t xml:space="preserve">(all that apply during </w:t>
+            </w:r>
+          </w:p>
+          <w:p>
+            <w:pPr>
+              <w:rPr>
+                <w:rFonts w:ascii="Tahoma" w:hAnsi="Tahoma"/>
+                <w:sz w:val="16"/>
+                <w:szCs w:val="16"/>
+              </w:rPr>
+            </w:pPr>
+            <w:r>
+              <w:rPr>
+                <w:rFonts w:ascii="Tahoma" w:hAnsi="Tahoma"/>
+                <w:sz w:val="16"/>
+                <w:szCs w:val="16"/>
+              </w:rPr>
+              <w:t>the term)</w:t>
             </w:r>
           </w:p>
         </w:tc>
@@ -2815,7 +2547,6 @@
                 <w:szCs w:val="16"/>
               </w:rPr>
             </w:pPr>
-            <w:proofErr w:type="gramStart"/>
             <w:r>
               <w:rPr>
                 <w:rFonts w:ascii="Tahoma" w:hAnsi="Tahoma"/>
@@ -2824,7 +2555,6 @@
               </w:rPr>
               <w:t>y</w:t>
             </w:r>
-            <w:proofErr w:type="gramEnd"/>
           </w:p>
         </w:tc>
         <w:tc>
@@ -2973,7 +2703,6 @@
                 <w:szCs w:val="16"/>
               </w:rPr>
             </w:pPr>
-            <w:proofErr w:type="gramStart"/>
             <w:r>
               <w:rPr>
                 <w:rFonts w:ascii="Tahoma" w:hAnsi="Tahoma"/>
@@ -2982,7 +2711,6 @@
               </w:rPr>
               <w:t>y</w:t>
             </w:r>
-            <w:proofErr w:type="gramEnd"/>
           </w:p>
         </w:tc>
         <w:tc>
@@ -3074,7 +2802,6 @@
                 <w:szCs w:val="16"/>
               </w:rPr>
             </w:pPr>
-            <w:proofErr w:type="gramStart"/>
             <w:r>
               <w:rPr>
                 <w:rFonts w:ascii="Tahoma" w:hAnsi="Tahoma"/>
@@ -3083,7 +2810,6 @@
               </w:rPr>
               <w:t>y</w:t>
             </w:r>
-            <w:proofErr w:type="gramEnd"/>
           </w:p>
         </w:tc>
         <w:tc>
@@ -3175,7 +2901,6 @@
                 <w:szCs w:val="16"/>
               </w:rPr>
             </w:pPr>
-            <w:proofErr w:type="gramStart"/>
             <w:r>
               <w:rPr>
                 <w:rFonts w:ascii="Tahoma" w:hAnsi="Tahoma"/>
@@ -3184,7 +2909,6 @@
               </w:rPr>
               <w:t>y</w:t>
             </w:r>
-            <w:proofErr w:type="gramEnd"/>
           </w:p>
         </w:tc>
         <w:tc>
@@ -3276,7 +3000,6 @@
                 <w:szCs w:val="16"/>
               </w:rPr>
             </w:pPr>
-            <w:proofErr w:type="gramStart"/>
             <w:r>
               <w:rPr>
                 <w:rFonts w:ascii="Tahoma" w:hAnsi="Tahoma"/>
@@ -3285,7 +3008,6 @@
               </w:rPr>
               <w:t>y</w:t>
             </w:r>
-            <w:proofErr w:type="gramEnd"/>
           </w:p>
         </w:tc>
         <w:tc>
@@ -3345,6 +3067,24 @@
         </w:tc>
       </w:tr>
     </w:tbl>
+    <w:p>
+      <w:pPr>
+        <w:rPr>
+          <w:rFonts w:ascii="Tahoma" w:hAnsi="Tahoma"/>
+          <w:sz w:val="16"/>
+          <w:szCs w:val="16"/>
+        </w:rPr>
+      </w:pPr>
+    </w:p>
+    <w:p>
+      <w:pPr>
+        <w:rPr>
+          <w:rFonts w:ascii="Tahoma" w:hAnsi="Tahoma"/>
+          <w:sz w:val="16"/>
+          <w:szCs w:val="16"/>
+        </w:rPr>
+      </w:pPr>
+    </w:p>
     <w:p>
       <w:pPr>
         <w:rPr>
@@ -3476,23 +3216,13 @@
                 <w:szCs w:val="14"/>
               </w:rPr>
             </w:pPr>
-            <w:proofErr w:type="gramStart"/>
-            <w:r>
-              <w:rPr>
-                <w:rFonts w:ascii="Tahoma" w:hAnsi="Tahoma" w:cs="Verdana"/>
-                <w:sz w:val="14"/>
-                <w:szCs w:val="14"/>
-              </w:rPr>
-              <w:t>be</w:t>
-            </w:r>
-            <w:proofErr w:type="gramEnd"/>
-            <w:r>
-              <w:rPr>
-                <w:rFonts w:ascii="Tahoma" w:hAnsi="Tahoma" w:cs="Verdana"/>
-                <w:sz w:val="14"/>
-                <w:szCs w:val="14"/>
-              </w:rPr>
-              <w:t xml:space="preserve"> open to the views of others </w:t>
+            <w:r>
+              <w:rPr>
+                <w:rFonts w:ascii="Tahoma" w:hAnsi="Tahoma" w:cs="Verdana"/>
+                <w:sz w:val="14"/>
+                <w:szCs w:val="14"/>
+              </w:rPr>
+              <w:t xml:space="preserve">be open to the views of others </w:t>
             </w:r>
           </w:p>
           <w:p>
@@ -3507,23 +3237,13 @@
                 <w:szCs w:val="14"/>
               </w:rPr>
             </w:pPr>
-            <w:proofErr w:type="gramStart"/>
-            <w:r>
-              <w:rPr>
-                <w:rFonts w:ascii="Tahoma" w:hAnsi="Tahoma" w:cs="Verdana"/>
-                <w:sz w:val="14"/>
-                <w:szCs w:val="14"/>
-              </w:rPr>
-              <w:t>honor</w:t>
-            </w:r>
-            <w:proofErr w:type="gramEnd"/>
-            <w:r>
-              <w:rPr>
-                <w:rFonts w:ascii="Tahoma" w:hAnsi="Tahoma" w:cs="Verdana"/>
-                <w:sz w:val="14"/>
-                <w:szCs w:val="14"/>
-              </w:rPr>
-              <w:t xml:space="preserve"> the uniqueness of their colleagues</w:t>
+            <w:r>
+              <w:rPr>
+                <w:rFonts w:ascii="Tahoma" w:hAnsi="Tahoma" w:cs="Verdana"/>
+                <w:sz w:val="14"/>
+                <w:szCs w:val="14"/>
+              </w:rPr>
+              <w:t>honor the uniqueness of their colleagues</w:t>
             </w:r>
           </w:p>
           <w:p>
@@ -3538,23 +3258,13 @@
                 <w:szCs w:val="14"/>
               </w:rPr>
             </w:pPr>
-            <w:proofErr w:type="gramStart"/>
-            <w:r>
-              <w:rPr>
-                <w:rFonts w:ascii="Tahoma" w:hAnsi="Tahoma" w:cs="Verdana"/>
-                <w:sz w:val="14"/>
-                <w:szCs w:val="14"/>
-              </w:rPr>
-              <w:t>recognize</w:t>
-            </w:r>
-            <w:proofErr w:type="gramEnd"/>
-            <w:r>
-              <w:rPr>
-                <w:rFonts w:ascii="Tahoma" w:hAnsi="Tahoma" w:cs="Verdana"/>
-                <w:sz w:val="14"/>
-                <w:szCs w:val="14"/>
-              </w:rPr>
-              <w:t xml:space="preserve"> differences in learning, language, approach and ability</w:t>
+            <w:r>
+              <w:rPr>
+                <w:rFonts w:ascii="Tahoma" w:hAnsi="Tahoma" w:cs="Verdana"/>
+                <w:sz w:val="14"/>
+                <w:szCs w:val="14"/>
+              </w:rPr>
+              <w:t>recognize differences in learning, language, approach and ability</w:t>
             </w:r>
           </w:p>
           <w:p>
@@ -3569,23 +3279,13 @@
                 <w:szCs w:val="14"/>
               </w:rPr>
             </w:pPr>
-            <w:proofErr w:type="gramStart"/>
-            <w:r>
-              <w:rPr>
-                <w:rFonts w:ascii="Tahoma" w:hAnsi="Tahoma" w:cs="Verdana"/>
-                <w:sz w:val="14"/>
-                <w:szCs w:val="14"/>
-              </w:rPr>
-              <w:t>appreciate</w:t>
-            </w:r>
-            <w:proofErr w:type="gramEnd"/>
-            <w:r>
-              <w:rPr>
-                <w:rFonts w:ascii="Tahoma" w:hAnsi="Tahoma" w:cs="Verdana"/>
-                <w:sz w:val="14"/>
-                <w:szCs w:val="14"/>
-              </w:rPr>
-              <w:t xml:space="preserve"> the opportunity that we have to learn from each other in this community</w:t>
+            <w:r>
+              <w:rPr>
+                <w:rFonts w:ascii="Tahoma" w:hAnsi="Tahoma" w:cs="Verdana"/>
+                <w:sz w:val="14"/>
+                <w:szCs w:val="14"/>
+              </w:rPr>
+              <w:t>appreciate the opportunity that we have to learn from each other in this community</w:t>
             </w:r>
           </w:p>
           <w:p>
@@ -3600,23 +3300,13 @@
                 <w:szCs w:val="14"/>
               </w:rPr>
             </w:pPr>
-            <w:proofErr w:type="gramStart"/>
-            <w:r>
-              <w:rPr>
-                <w:rFonts w:ascii="Tahoma" w:hAnsi="Tahoma" w:cs="Verdana"/>
-                <w:sz w:val="14"/>
-                <w:szCs w:val="14"/>
-              </w:rPr>
-              <w:t>value</w:t>
-            </w:r>
-            <w:proofErr w:type="gramEnd"/>
-            <w:r>
-              <w:rPr>
-                <w:rFonts w:ascii="Tahoma" w:hAnsi="Tahoma" w:cs="Verdana"/>
-                <w:sz w:val="14"/>
-                <w:szCs w:val="14"/>
-              </w:rPr>
-              <w:t xml:space="preserve"> each other’s opinions and communicate in a respectful manner</w:t>
+            <w:r>
+              <w:rPr>
+                <w:rFonts w:ascii="Tahoma" w:hAnsi="Tahoma" w:cs="Verdana"/>
+                <w:sz w:val="14"/>
+                <w:szCs w:val="14"/>
+              </w:rPr>
+              <w:t>value each other’s opinions and communicate in a respectful manner</w:t>
             </w:r>
           </w:p>
           <w:p>
@@ -3652,23 +3342,13 @@
               </w:rPr>
               <w:t xml:space="preserve"> your Instructor, your Department Chair, </w:t>
             </w:r>
-            <w:proofErr w:type="gramStart"/>
-            <w:r>
-              <w:rPr>
-                <w:rFonts w:ascii="Tahoma" w:hAnsi="Tahoma"/>
-                <w:sz w:val="14"/>
-                <w:szCs w:val="14"/>
-              </w:rPr>
-              <w:t>the</w:t>
-            </w:r>
-            <w:proofErr w:type="gramEnd"/>
-            <w:r>
-              <w:rPr>
-                <w:rFonts w:ascii="Tahoma" w:hAnsi="Tahoma"/>
-                <w:sz w:val="14"/>
-                <w:szCs w:val="14"/>
-              </w:rPr>
-              <w:t xml:space="preserve"> Center for the Student Exp</w:t>
+            <w:r>
+              <w:rPr>
+                <w:rFonts w:ascii="Tahoma" w:hAnsi="Tahoma"/>
+                <w:sz w:val="14"/>
+                <w:szCs w:val="14"/>
+              </w:rPr>
+              <w:t>the Center for the Student Exp</w:t>
             </w:r>
             <w:r>
               <w:rPr>
@@ -3789,15 +3469,6 @@
               <w:t>Please see the Student Handbook for additional guidelines on the above.</w:t>
             </w:r>
           </w:p>
-          <w:p>
-            <w:pPr>
-              <w:rPr>
-                <w:rFonts w:ascii="Tahoma" w:hAnsi="Tahoma" w:cs="Verdana"/>
-                <w:sz w:val="14"/>
-                <w:szCs w:val="14"/>
-              </w:rPr>
-            </w:pPr>
-          </w:p>
         </w:tc>
       </w:tr>
       <w:tr>
@@ -4346,16 +4017,7 @@
                 <w:sz w:val="14"/>
                 <w:szCs w:val="14"/>
               </w:rPr>
-              <w:t>C</w:t>
-            </w:r>
-            <w:proofErr w:type="gramStart"/>
-            <w:r>
-              <w:rPr>
-                <w:rFonts w:ascii="Tahoma" w:eastAsia="Times New Roman" w:hAnsi="Tahoma"/>
-                <w:sz w:val="14"/>
-                <w:szCs w:val="14"/>
-              </w:rPr>
-              <w:t xml:space="preserve">+ </w:t>
+              <w:t xml:space="preserve">C+ </w:t>
             </w:r>
             <w:r>
               <w:rPr>
@@ -4371,16 +4033,7 @@
                 <w:sz w:val="14"/>
                 <w:szCs w:val="14"/>
               </w:rPr>
-              <w:t>2.50</w:t>
-            </w:r>
-            <w:proofErr w:type="gramEnd"/>
-            <w:r>
-              <w:rPr>
-                <w:rFonts w:ascii="Tahoma" w:eastAsia="Times New Roman" w:hAnsi="Tahoma"/>
-                <w:sz w:val="14"/>
-                <w:szCs w:val="14"/>
-              </w:rPr>
-              <w:t xml:space="preserve"> points</w:t>
+              <w:t>2.50 points</w:t>
             </w:r>
             <w:r>
               <w:rPr>
@@ -4565,16 +4218,7 @@
                 <w:sz w:val="14"/>
                 <w:szCs w:val="14"/>
               </w:rPr>
-              <w:t>0.00 points (Fail</w:t>
-            </w:r>
-            <w:proofErr w:type="gramStart"/>
-            <w:r>
-              <w:rPr>
-                <w:rFonts w:ascii="Tahoma" w:eastAsia="Times New Roman" w:hAnsi="Tahoma"/>
-                <w:sz w:val="14"/>
-                <w:szCs w:val="14"/>
-              </w:rPr>
-              <w:t>)</w:t>
+              <w:t>0.00 points (Fail)</w:t>
             </w:r>
             <w:r>
               <w:rPr>
@@ -4590,9 +4234,41 @@
                 <w:sz w:val="14"/>
                 <w:szCs w:val="14"/>
               </w:rPr>
-              <w:t>U</w:t>
-            </w:r>
-            <w:proofErr w:type="gramEnd"/>
+              <w:t xml:space="preserve">U </w:t>
+            </w:r>
+            <w:r>
+              <w:rPr>
+                <w:rFonts w:ascii="Tahoma" w:eastAsia="Times New Roman" w:hAnsi="Tahoma"/>
+                <w:sz w:val="14"/>
+                <w:szCs w:val="14"/>
+              </w:rPr>
+              <w:t xml:space="preserve">  </w:t>
+            </w:r>
+            <w:r>
+              <w:rPr>
+                <w:rFonts w:ascii="Tahoma" w:eastAsia="Times New Roman" w:hAnsi="Tahoma"/>
+                <w:sz w:val="14"/>
+                <w:szCs w:val="14"/>
+              </w:rPr>
+              <w:t xml:space="preserve"> 0.00 points (Unsatisfactory)</w:t>
+            </w:r>
+          </w:p>
+          <w:p>
+            <w:pPr>
+              <w:rPr>
+                <w:rFonts w:ascii="Tahoma" w:eastAsia="Times New Roman" w:hAnsi="Tahoma"/>
+                <w:sz w:val="14"/>
+                <w:szCs w:val="14"/>
+              </w:rPr>
+            </w:pPr>
+            <w:r>
+              <w:rPr>
+                <w:rFonts w:ascii="Tahoma" w:eastAsia="Times New Roman" w:hAnsi="Tahoma"/>
+                <w:sz w:val="14"/>
+                <w:szCs w:val="14"/>
+              </w:rPr>
+              <w:t>B+</w:t>
+            </w:r>
             <w:r>
               <w:rPr>
                 <w:rFonts w:ascii="Tahoma" w:eastAsia="Times New Roman" w:hAnsi="Tahoma"/>
@@ -4607,6 +4283,62 @@
                 <w:sz w:val="14"/>
                 <w:szCs w:val="14"/>
               </w:rPr>
+              <w:t xml:space="preserve"> 3.50 points</w:t>
+            </w:r>
+            <w:r>
+              <w:rPr>
+                <w:rFonts w:ascii="Tahoma" w:eastAsia="Times New Roman" w:hAnsi="Tahoma"/>
+                <w:sz w:val="14"/>
+                <w:szCs w:val="14"/>
+              </w:rPr>
+              <w:t xml:space="preserve">      </w:t>
+            </w:r>
+            <w:r>
+              <w:rPr>
+                <w:rFonts w:ascii="Tahoma" w:eastAsia="Times New Roman" w:hAnsi="Tahoma"/>
+                <w:sz w:val="14"/>
+                <w:szCs w:val="14"/>
+              </w:rPr>
+              <w:t xml:space="preserve">C-  </w:t>
+            </w:r>
+            <w:r>
+              <w:rPr>
+                <w:rFonts w:ascii="Tahoma" w:eastAsia="Times New Roman" w:hAnsi="Tahoma"/>
+                <w:sz w:val="14"/>
+                <w:szCs w:val="14"/>
+              </w:rPr>
+              <w:t xml:space="preserve"> </w:t>
+            </w:r>
+            <w:r>
+              <w:rPr>
+                <w:rFonts w:ascii="Tahoma" w:eastAsia="Times New Roman" w:hAnsi="Tahoma"/>
+                <w:sz w:val="14"/>
+                <w:szCs w:val="14"/>
+              </w:rPr>
+              <w:t>1.75 points</w:t>
+            </w:r>
+            <w:r>
+              <w:rPr>
+                <w:rFonts w:ascii="Tahoma" w:eastAsia="Times New Roman" w:hAnsi="Tahoma"/>
+                <w:sz w:val="14"/>
+                <w:szCs w:val="14"/>
+              </w:rPr>
+              <w:t xml:space="preserve">      S    0.00 points (Satisfactory)        </w:t>
+            </w:r>
+            <w:r>
+              <w:rPr>
+                <w:rFonts w:ascii="Tahoma" w:eastAsia="Times New Roman" w:hAnsi="Tahoma"/>
+                <w:sz w:val="14"/>
+                <w:szCs w:val="14"/>
+              </w:rPr>
+              <w:t xml:space="preserve">P  </w:t>
+            </w:r>
+            <w:r>
+              <w:rPr>
+                <w:rFonts w:ascii="Tahoma" w:eastAsia="Times New Roman" w:hAnsi="Tahoma"/>
+                <w:sz w:val="14"/>
+                <w:szCs w:val="14"/>
+              </w:rPr>
               <w:t xml:space="preserve">  </w:t>
             </w:r>
             <w:r>
@@ -4615,33 +4347,24 @@
                 <w:sz w:val="14"/>
                 <w:szCs w:val="14"/>
               </w:rPr>
-              <w:t xml:space="preserve"> 0.00 points (Unsatisfactory)</w:t>
-            </w:r>
-          </w:p>
-          <w:p>
-            <w:pPr>
-              <w:rPr>
-                <w:rFonts w:ascii="Tahoma" w:eastAsia="Times New Roman" w:hAnsi="Tahoma"/>
-                <w:sz w:val="14"/>
-                <w:szCs w:val="14"/>
-              </w:rPr>
-            </w:pPr>
-            <w:r>
-              <w:rPr>
-                <w:rFonts w:ascii="Tahoma" w:eastAsia="Times New Roman" w:hAnsi="Tahoma"/>
-                <w:sz w:val="14"/>
-                <w:szCs w:val="14"/>
-              </w:rPr>
-              <w:t>B</w:t>
-            </w:r>
-            <w:proofErr w:type="gramStart"/>
-            <w:r>
-              <w:rPr>
-                <w:rFonts w:ascii="Tahoma" w:eastAsia="Times New Roman" w:hAnsi="Tahoma"/>
-                <w:sz w:val="14"/>
-                <w:szCs w:val="14"/>
-              </w:rPr>
-              <w:t>+</w:t>
+              <w:t>0.00 points (Pass)</w:t>
+            </w:r>
+          </w:p>
+          <w:p>
+            <w:pPr>
+              <w:rPr>
+                <w:rFonts w:ascii="Tahoma" w:eastAsia="Times New Roman" w:hAnsi="Tahoma"/>
+                <w:sz w:val="14"/>
+                <w:szCs w:val="14"/>
+              </w:rPr>
+            </w:pPr>
+            <w:r>
+              <w:rPr>
+                <w:rFonts w:ascii="Tahoma" w:eastAsia="Times New Roman" w:hAnsi="Tahoma"/>
+                <w:sz w:val="14"/>
+                <w:szCs w:val="14"/>
+              </w:rPr>
+              <w:t xml:space="preserve">B   </w:t>
             </w:r>
             <w:r>
               <w:rPr>
@@ -4657,112 +4380,6 @@
                 <w:sz w:val="14"/>
                 <w:szCs w:val="14"/>
               </w:rPr>
-              <w:t xml:space="preserve"> 3.50</w:t>
-            </w:r>
-            <w:proofErr w:type="gramEnd"/>
-            <w:r>
-              <w:rPr>
-                <w:rFonts w:ascii="Tahoma" w:eastAsia="Times New Roman" w:hAnsi="Tahoma"/>
-                <w:sz w:val="14"/>
-                <w:szCs w:val="14"/>
-              </w:rPr>
-              <w:t xml:space="preserve"> points</w:t>
-            </w:r>
-            <w:r>
-              <w:rPr>
-                <w:rFonts w:ascii="Tahoma" w:eastAsia="Times New Roman" w:hAnsi="Tahoma"/>
-                <w:sz w:val="14"/>
-                <w:szCs w:val="14"/>
-              </w:rPr>
-              <w:t xml:space="preserve">      </w:t>
-            </w:r>
-            <w:r>
-              <w:rPr>
-                <w:rFonts w:ascii="Tahoma" w:eastAsia="Times New Roman" w:hAnsi="Tahoma"/>
-                <w:sz w:val="14"/>
-                <w:szCs w:val="14"/>
-              </w:rPr>
-              <w:t xml:space="preserve">C-  </w:t>
-            </w:r>
-            <w:r>
-              <w:rPr>
-                <w:rFonts w:ascii="Tahoma" w:eastAsia="Times New Roman" w:hAnsi="Tahoma"/>
-                <w:sz w:val="14"/>
-                <w:szCs w:val="14"/>
-              </w:rPr>
-              <w:t xml:space="preserve"> </w:t>
-            </w:r>
-            <w:r>
-              <w:rPr>
-                <w:rFonts w:ascii="Tahoma" w:eastAsia="Times New Roman" w:hAnsi="Tahoma"/>
-                <w:sz w:val="14"/>
-                <w:szCs w:val="14"/>
-              </w:rPr>
-              <w:t>1.75 points</w:t>
-            </w:r>
-            <w:r>
-              <w:rPr>
-                <w:rFonts w:ascii="Tahoma" w:eastAsia="Times New Roman" w:hAnsi="Tahoma"/>
-                <w:sz w:val="14"/>
-                <w:szCs w:val="14"/>
-              </w:rPr>
-              <w:t xml:space="preserve">      S    0.00 points (Satisfactory)        </w:t>
-            </w:r>
-            <w:r>
-              <w:rPr>
-                <w:rFonts w:ascii="Tahoma" w:eastAsia="Times New Roman" w:hAnsi="Tahoma"/>
-                <w:sz w:val="14"/>
-                <w:szCs w:val="14"/>
-              </w:rPr>
-              <w:t xml:space="preserve">P  </w:t>
-            </w:r>
-            <w:r>
-              <w:rPr>
-                <w:rFonts w:ascii="Tahoma" w:eastAsia="Times New Roman" w:hAnsi="Tahoma"/>
-                <w:sz w:val="14"/>
-                <w:szCs w:val="14"/>
-              </w:rPr>
-              <w:t xml:space="preserve">  </w:t>
-            </w:r>
-            <w:r>
-              <w:rPr>
-                <w:rFonts w:ascii="Tahoma" w:eastAsia="Times New Roman" w:hAnsi="Tahoma"/>
-                <w:sz w:val="14"/>
-                <w:szCs w:val="14"/>
-              </w:rPr>
-              <w:t>0.00 points (Pass)</w:t>
-            </w:r>
-          </w:p>
-          <w:p>
-            <w:pPr>
-              <w:rPr>
-                <w:rFonts w:ascii="Tahoma" w:eastAsia="Times New Roman" w:hAnsi="Tahoma"/>
-                <w:sz w:val="14"/>
-                <w:szCs w:val="14"/>
-              </w:rPr>
-            </w:pPr>
-            <w:r>
-              <w:rPr>
-                <w:rFonts w:ascii="Tahoma" w:eastAsia="Times New Roman" w:hAnsi="Tahoma"/>
-                <w:sz w:val="14"/>
-                <w:szCs w:val="14"/>
-              </w:rPr>
-              <w:t xml:space="preserve">B   </w:t>
-            </w:r>
-            <w:r>
-              <w:rPr>
-                <w:rFonts w:ascii="Tahoma" w:eastAsia="Times New Roman" w:hAnsi="Tahoma"/>
-                <w:sz w:val="14"/>
-                <w:szCs w:val="14"/>
-              </w:rPr>
-              <w:t xml:space="preserve"> </w:t>
-            </w:r>
-            <w:r>
-              <w:rPr>
-                <w:rFonts w:ascii="Tahoma" w:eastAsia="Times New Roman" w:hAnsi="Tahoma"/>
-                <w:sz w:val="14"/>
-                <w:szCs w:val="14"/>
-              </w:rPr>
               <w:t>3.00 points</w:t>
             </w:r>
             <w:r>
@@ -4771,33 +4388,15 @@
                 <w:sz w:val="14"/>
                 <w:szCs w:val="14"/>
               </w:rPr>
-              <w:t xml:space="preserve">      D</w:t>
-            </w:r>
-            <w:proofErr w:type="gramStart"/>
-            <w:r>
-              <w:rPr>
-                <w:rFonts w:ascii="Tahoma" w:eastAsia="Times New Roman" w:hAnsi="Tahoma"/>
-                <w:sz w:val="14"/>
-                <w:szCs w:val="14"/>
-              </w:rPr>
-              <w:t xml:space="preserve">+  </w:t>
-            </w:r>
-            <w:r>
-              <w:rPr>
-                <w:rFonts w:ascii="Tahoma" w:eastAsia="Times New Roman" w:hAnsi="Tahoma"/>
-                <w:sz w:val="14"/>
-                <w:szCs w:val="14"/>
-              </w:rPr>
-              <w:t>1.50</w:t>
-            </w:r>
-            <w:proofErr w:type="gramEnd"/>
-            <w:r>
-              <w:rPr>
-                <w:rFonts w:ascii="Tahoma" w:eastAsia="Times New Roman" w:hAnsi="Tahoma"/>
-                <w:sz w:val="14"/>
-                <w:szCs w:val="14"/>
-              </w:rPr>
-              <w:t xml:space="preserve"> points</w:t>
+              <w:t xml:space="preserve">      D+  </w:t>
+            </w:r>
+            <w:r>
+              <w:rPr>
+                <w:rFonts w:ascii="Tahoma" w:eastAsia="Times New Roman" w:hAnsi="Tahoma"/>
+                <w:sz w:val="14"/>
+                <w:szCs w:val="14"/>
+              </w:rPr>
+              <w:t>1.50 points</w:t>
             </w:r>
             <w:r>
               <w:rPr>
@@ -6414,7 +6013,7 @@
 </file>
 
 <file path=customXml/itemProps1.xml><?xml version="1.0" encoding="utf-8"?>
-<ds:datastoreItem xmlns:ds="http://schemas.openxmlformats.org/officeDocument/2006/customXml" ds:itemID="{310DB489-53C8-0349-94F4-23D7EC1803FE}">
+<ds:datastoreItem xmlns:ds="http://schemas.openxmlformats.org/officeDocument/2006/customXml" ds:itemID="{C216F898-EE24-7E45-9ECB-6EAE5936A3CC}">
   <ds:schemaRefs>
     <ds:schemaRef ds:uri="http://schemas.openxmlformats.org/officeDocument/2006/bibliography"/>
   </ds:schemaRefs>

</xml_diff>